<commit_message>
new variant of 3d lab
</commit_message>
<xml_diff>
--- a/Заголовок (1).docx
+++ b/Заголовок (1).docx
@@ -29,12 +29,14 @@
       <w:r>
         <w:t xml:space="preserve">ткрыта главная страница сайта </w:t>
       </w:r>
+      <w:proofErr w:type="spellStart"/>
       <w:r>
         <w:rPr>
           <w:lang w:val="en-US"/>
         </w:rPr>
-        <w:t>Wilson</w:t>
-      </w:r>
+        <w:t>DeFacto</w:t>
+      </w:r>
+      <w:proofErr w:type="spellEnd"/>
       <w:r>
         <w:t xml:space="preserve">, </w:t>
       </w:r>
@@ -106,10 +108,7 @@
               <w:t xml:space="preserve">Навести мышь на пункт меню </w:t>
             </w:r>
             <w:r>
-              <w:rPr>
-                <w:lang w:val="en-US"/>
-              </w:rPr>
-              <w:t>Sports</w:t>
+              <w:t>Мужчинам</w:t>
             </w:r>
           </w:p>
         </w:tc>
@@ -118,12 +117,17 @@
             <w:tcW w:w="4673" w:type="dxa"/>
           </w:tcPr>
           <w:p>
-            <w:r>
-              <w:t xml:space="preserve">Появилось </w:t>
-            </w:r>
-            <w:r>
-              <w:t>многоуровневое меню</w:t>
-            </w:r>
+            <w:proofErr w:type="gramStart"/>
+            <w:r>
+              <w:t>Появилос</w:t>
+            </w:r>
+            <w:r>
+              <w:t xml:space="preserve">ь </w:t>
+            </w:r>
+            <w:r>
+              <w:t xml:space="preserve"> меню</w:t>
+            </w:r>
+            <w:proofErr w:type="gramEnd"/>
           </w:p>
         </w:tc>
       </w:tr>
@@ -134,13 +138,7 @@
           </w:tcPr>
           <w:p>
             <w:r>
-              <w:t xml:space="preserve">В выпадающем меню нажать на </w:t>
-            </w:r>
-            <w:r>
-              <w:rPr>
-                <w:lang w:val="en-US"/>
-              </w:rPr>
-              <w:t>Soccer</w:t>
+              <w:t>В появившемся меню нажать Верхняя одежда</w:t>
             </w:r>
           </w:p>
         </w:tc>
@@ -150,16 +148,7 @@
           </w:tcPr>
           <w:p>
             <w:r>
-              <w:t xml:space="preserve">Появилось подменю для категории </w:t>
-            </w:r>
-            <w:r>
-              <w:rPr>
-                <w:lang w:val="en-US"/>
-              </w:rPr>
-              <w:t>Soccer</w:t>
-            </w:r>
-            <w:r>
-              <w:t xml:space="preserve"> </w:t>
+              <w:t>Появилось меню верхней одежды</w:t>
             </w:r>
           </w:p>
         </w:tc>
@@ -170,19 +159,11 @@
             <w:tcW w:w="4672" w:type="dxa"/>
           </w:tcPr>
           <w:p>
-            <w:pPr>
-              <w:rPr>
-                <w:lang w:val="en-US"/>
-              </w:rPr>
-            </w:pPr>
             <w:r>
               <w:t xml:space="preserve">Нажать на </w:t>
             </w:r>
             <w:r>
-              <w:rPr>
-                <w:lang w:val="en-US"/>
-              </w:rPr>
-              <w:t>Soccer balls</w:t>
+              <w:t>Пальто в меню фильтров</w:t>
             </w:r>
           </w:p>
         </w:tc>
@@ -191,19 +172,8 @@
             <w:tcW w:w="4673" w:type="dxa"/>
           </w:tcPr>
           <w:p>
-            <w:pPr>
-              <w:rPr>
-                <w:lang w:val="en-US"/>
-              </w:rPr>
-            </w:pPr>
-            <w:r>
-              <w:t xml:space="preserve">Открылась страница </w:t>
-            </w:r>
-            <w:r>
-              <w:rPr>
-                <w:lang w:val="en-US"/>
-              </w:rPr>
-              <w:t>Soccer balls</w:t>
+            <w:r>
+              <w:t>Появилось меню всех пальто</w:t>
             </w:r>
           </w:p>
         </w:tc>
@@ -221,7 +191,7 @@
               <w:t xml:space="preserve">любого </w:t>
             </w:r>
             <w:r>
-              <w:t>мяча</w:t>
+              <w:t>пальто</w:t>
             </w:r>
           </w:p>
         </w:tc>
@@ -249,31 +219,10 @@
               <w:t xml:space="preserve">, </w:t>
             </w:r>
             <w:r>
-              <w:t xml:space="preserve">расположенную справа от кнопки </w:t>
-            </w:r>
-            <w:r>
-              <w:rPr>
-                <w:lang w:val="en-US"/>
-              </w:rPr>
-              <w:t>Add</w:t>
-            </w:r>
-            <w:r>
-              <w:t xml:space="preserve"> </w:t>
-            </w:r>
-            <w:r>
-              <w:rPr>
-                <w:lang w:val="en-US"/>
-              </w:rPr>
-              <w:t>to</w:t>
-            </w:r>
-            <w:r>
-              <w:t xml:space="preserve"> </w:t>
-            </w:r>
-            <w:r>
-              <w:rPr>
-                <w:lang w:val="en-US"/>
-              </w:rPr>
-              <w:t>bag</w:t>
+              <w:t xml:space="preserve">расположенную справа </w:t>
+            </w:r>
+            <w:r>
+              <w:t>от названия товара</w:t>
             </w:r>
           </w:p>
         </w:tc>
@@ -289,13 +238,7 @@
               <w:t xml:space="preserve">, </w:t>
             </w:r>
             <w:r>
-              <w:t>появилось всплывающее окно</w:t>
-            </w:r>
-            <w:r>
-              <w:t xml:space="preserve">, </w:t>
-            </w:r>
-            <w:r>
-              <w:t>подтверждающее это.</w:t>
+              <w:t>изображение в виде сердца закрасилось в черный</w:t>
             </w:r>
           </w:p>
         </w:tc>
@@ -310,57 +253,32 @@
               <w:t xml:space="preserve">Нажать на кнопку </w:t>
             </w:r>
             <w:r>
+              <w:t>Избранное</w:t>
+            </w:r>
+            <w:r>
+              <w:t xml:space="preserve"> </w:t>
+            </w:r>
+            <w:r>
+              <w:t>в всплывающем окне</w:t>
+            </w:r>
+          </w:p>
+        </w:tc>
+        <w:tc>
+          <w:tcPr>
+            <w:tcW w:w="4673" w:type="dxa"/>
+          </w:tcPr>
+          <w:p>
+            <w:pPr>
               <w:rPr>
                 <w:lang w:val="en-US"/>
               </w:rPr>
-              <w:t>View</w:t>
-            </w:r>
-            <w:r>
-              <w:t xml:space="preserve"> </w:t>
-            </w:r>
-            <w:proofErr w:type="spellStart"/>
-            <w:r>
-              <w:rPr>
-                <w:lang w:val="en-US"/>
-              </w:rPr>
-              <w:t>wishlist</w:t>
-            </w:r>
-            <w:proofErr w:type="spellEnd"/>
-            <w:r>
-              <w:t xml:space="preserve"> </w:t>
-            </w:r>
-            <w:r>
-              <w:t>в всплывающем окне</w:t>
-            </w:r>
-          </w:p>
-        </w:tc>
-        <w:tc>
-          <w:tcPr>
-            <w:tcW w:w="4673" w:type="dxa"/>
-          </w:tcPr>
-          <w:p>
-            <w:pPr>
-              <w:rPr>
-                <w:lang w:val="en-US"/>
-              </w:rPr>
             </w:pPr>
             <w:r>
               <w:t xml:space="preserve">Открылась страница </w:t>
             </w:r>
             <w:r>
-              <w:rPr>
-                <w:lang w:val="en-US"/>
-              </w:rPr>
-              <w:t xml:space="preserve">My </w:t>
-            </w:r>
-            <w:proofErr w:type="spellStart"/>
-            <w:r>
-              <w:rPr>
-                <w:lang w:val="en-US"/>
-              </w:rPr>
-              <w:t>wishlist</w:t>
-            </w:r>
-            <w:proofErr w:type="spellEnd"/>
+              <w:t>Избранное</w:t>
+            </w:r>
           </w:p>
         </w:tc>
       </w:tr>
@@ -390,22 +308,8 @@
               <w:t xml:space="preserve">На странице </w:t>
             </w:r>
             <w:r>
-              <w:rPr>
-                <w:lang w:val="en-US"/>
-              </w:rPr>
-              <w:t>My</w:t>
-            </w:r>
-            <w:r>
-              <w:t xml:space="preserve"> </w:t>
-            </w:r>
-            <w:proofErr w:type="spellStart"/>
-            <w:r>
-              <w:rPr>
-                <w:lang w:val="en-US"/>
-              </w:rPr>
-              <w:t>wishlist</w:t>
-            </w:r>
-            <w:proofErr w:type="spellEnd"/>
+              <w:t>Избранное</w:t>
+            </w:r>
             <w:r>
               <w:t xml:space="preserve"> присутствует добавленный товар.</w:t>
             </w:r>
@@ -421,10 +325,18 @@
         <w:t xml:space="preserve">: </w:t>
       </w:r>
       <w:r>
-        <w:t>узнать о гарантийной политике</w:t>
-      </w:r>
-      <w:r>
-        <w:t xml:space="preserve"> с помощью чат бота</w:t>
+        <w:t xml:space="preserve">узнать можно ли </w:t>
+      </w:r>
+      <w:proofErr w:type="gramStart"/>
+      <w:r>
+        <w:t xml:space="preserve">оформить </w:t>
+      </w:r>
+      <w:r>
+        <w:t xml:space="preserve"> возврат</w:t>
+      </w:r>
+      <w:proofErr w:type="gramEnd"/>
+      <w:r>
+        <w:t xml:space="preserve"> товара через чат-бот</w:t>
       </w:r>
     </w:p>
     <w:p>
@@ -437,12 +349,14 @@
       <w:r>
         <w:t xml:space="preserve">открыта главная страница сайта </w:t>
       </w:r>
+      <w:proofErr w:type="spellStart"/>
       <w:r>
         <w:rPr>
           <w:lang w:val="en-US"/>
         </w:rPr>
-        <w:t>Wilson</w:t>
-      </w:r>
+        <w:t>DeFacto</w:t>
+      </w:r>
+      <w:proofErr w:type="spellEnd"/>
       <w:r>
         <w:t>.</w:t>
       </w:r>
@@ -508,13 +422,7 @@
           </w:tcPr>
           <w:p>
             <w:r>
-              <w:t>Нажать на кнопку со значком сообщения</w:t>
-            </w:r>
-            <w:r>
-              <w:t xml:space="preserve">, </w:t>
-            </w:r>
-            <w:r>
-              <w:t>расположенную в правом нижнем углу</w:t>
+              <w:t>В шапке сайта нажать секцию помощь</w:t>
             </w:r>
           </w:p>
         </w:tc>
@@ -529,13 +437,10 @@
               </w:rPr>
             </w:pPr>
             <w:r>
-              <w:t xml:space="preserve">Открылся виджет </w:t>
-            </w:r>
-            <w:r>
-              <w:rPr>
-                <w:lang w:val="en-US"/>
-              </w:rPr>
-              <w:t>Chat</w:t>
+              <w:t>Откры</w:t>
+            </w:r>
+            <w:r>
+              <w:t>лась страница Обслуживание клиентов</w:t>
             </w:r>
           </w:p>
         </w:tc>
@@ -547,34 +452,7 @@
           </w:tcPr>
           <w:p>
             <w:r>
-              <w:t xml:space="preserve">Ввести корректный </w:t>
-            </w:r>
-            <w:r>
-              <w:rPr>
-                <w:lang w:val="en-US"/>
-              </w:rPr>
-              <w:t>E</w:t>
-            </w:r>
-            <w:r>
-              <w:t>-</w:t>
-            </w:r>
-            <w:r>
-              <w:rPr>
-                <w:lang w:val="en-US"/>
-              </w:rPr>
-              <w:t>MAIL</w:t>
-            </w:r>
-            <w:r>
-              <w:t xml:space="preserve"> </w:t>
-            </w:r>
-            <w:r>
-              <w:t xml:space="preserve">в поле </w:t>
-            </w:r>
-            <w:r>
-              <w:rPr>
-                <w:lang w:val="en-US"/>
-              </w:rPr>
-              <w:t>Email</w:t>
+              <w:t xml:space="preserve">Нажать на изображение в правом нижнем углу </w:t>
             </w:r>
           </w:p>
         </w:tc>
@@ -584,22 +462,7 @@
           </w:tcPr>
           <w:p>
             <w:r>
-              <w:t xml:space="preserve">В поле </w:t>
-            </w:r>
-            <w:r>
-              <w:rPr>
-                <w:lang w:val="en-US"/>
-              </w:rPr>
-              <w:t>Email</w:t>
-            </w:r>
-            <w:r>
-              <w:t xml:space="preserve"> отображается введённый </w:t>
-            </w:r>
-            <w:r>
-              <w:rPr>
-                <w:lang w:val="en-US"/>
-              </w:rPr>
-              <w:t>Email</w:t>
+              <w:t>Открылся диалог с час-ботом</w:t>
             </w:r>
           </w:p>
         </w:tc>
@@ -611,22 +474,7 @@
           </w:tcPr>
           <w:p>
             <w:r>
-              <w:t xml:space="preserve">Ввести корректную фамилию в поле </w:t>
-            </w:r>
-            <w:r>
-              <w:rPr>
-                <w:lang w:val="en-US"/>
-              </w:rPr>
-              <w:t>Last</w:t>
-            </w:r>
-            <w:r>
-              <w:t xml:space="preserve"> </w:t>
-            </w:r>
-            <w:r>
-              <w:rPr>
-                <w:lang w:val="en-US"/>
-              </w:rPr>
-              <w:t>name</w:t>
+              <w:t>Из списка возможных действий выбрать Возврат и обмен</w:t>
             </w:r>
           </w:p>
         </w:tc>
@@ -636,25 +484,7 @@
           </w:tcPr>
           <w:p>
             <w:r>
-              <w:t xml:space="preserve">в поле </w:t>
-            </w:r>
-            <w:r>
-              <w:rPr>
-                <w:lang w:val="en-US"/>
-              </w:rPr>
-              <w:t>Last</w:t>
-            </w:r>
-            <w:r>
-              <w:t xml:space="preserve"> </w:t>
-            </w:r>
-            <w:r>
-              <w:rPr>
-                <w:lang w:val="en-US"/>
-              </w:rPr>
-              <w:t>name</w:t>
-            </w:r>
-            <w:r>
-              <w:t xml:space="preserve"> отображается введённая фамилия</w:t>
+              <w:t>Откроются новые возможные действия</w:t>
             </w:r>
           </w:p>
         </w:tc>
@@ -666,236 +496,198 @@
           </w:tcPr>
           <w:p>
             <w:r>
-              <w:t xml:space="preserve">Ввести корректное имя в поле </w:t>
-            </w:r>
-            <w:r>
-              <w:rPr>
-                <w:lang w:val="en-US"/>
-              </w:rPr>
-              <w:t>First</w:t>
-            </w:r>
-            <w:r>
+              <w:t xml:space="preserve">Из списка возможных действий </w:t>
+            </w:r>
+            <w:proofErr w:type="gramStart"/>
+            <w:r>
+              <w:t>выбрать</w:t>
+            </w:r>
+            <w:proofErr w:type="gramEnd"/>
+            <w:r>
+              <w:t xml:space="preserve"> Могу ли я сделать возврат в магазине?</w:t>
+            </w:r>
+          </w:p>
+        </w:tc>
+        <w:tc>
+          <w:tcPr>
+            <w:tcW w:w="4673" w:type="dxa"/>
+          </w:tcPr>
+          <w:p>
+            <w:pPr>
+              <w:rPr>
+                <w:rFonts w:ascii="Segoe UI" w:hAnsi="Segoe UI" w:cs="Segoe UI"/>
+                <w:color w:val="4D4D4D"/>
+                <w:sz w:val="18"/>
+                <w:szCs w:val="18"/>
+                <w:shd w:val="clear" w:color="auto" w:fill="FFFFFF"/>
+              </w:rPr>
+            </w:pPr>
+            <w:r>
+              <w:t>Чат-бот выдал сообщение</w:t>
+            </w:r>
+            <w:proofErr w:type="gramStart"/>
+            <w:r>
+              <w:t xml:space="preserve">: </w:t>
+            </w:r>
+            <w:r>
+              <w:rPr>
+                <w:rFonts w:ascii="Segoe UI" w:hAnsi="Segoe UI" w:cs="Segoe UI"/>
+                <w:color w:val="4D4D4D"/>
+                <w:sz w:val="18"/>
+                <w:szCs w:val="18"/>
+                <w:shd w:val="clear" w:color="auto" w:fill="FFFFFF"/>
+              </w:rPr>
+              <w:t>Если</w:t>
+            </w:r>
+            <w:proofErr w:type="gramEnd"/>
+            <w:r>
+              <w:rPr>
+                <w:rFonts w:ascii="Segoe UI" w:hAnsi="Segoe UI" w:cs="Segoe UI"/>
+                <w:color w:val="4D4D4D"/>
+                <w:sz w:val="18"/>
+                <w:szCs w:val="18"/>
+                <w:shd w:val="clear" w:color="auto" w:fill="FFFFFF"/>
+              </w:rPr>
+              <w:t xml:space="preserve"> доставленный товар совпадает с товаром в заказе, возврат Вы можете сделать в любом магазине </w:t>
+            </w:r>
+            <w:proofErr w:type="spellStart"/>
+            <w:r>
+              <w:rPr>
+                <w:rFonts w:ascii="Segoe UI" w:hAnsi="Segoe UI" w:cs="Segoe UI"/>
+                <w:color w:val="4D4D4D"/>
+                <w:sz w:val="18"/>
+                <w:szCs w:val="18"/>
+                <w:shd w:val="clear" w:color="auto" w:fill="FFFFFF"/>
+              </w:rPr>
+              <w:t>DeFacto</w:t>
+            </w:r>
+            <w:proofErr w:type="spellEnd"/>
+            <w:r>
+              <w:rPr>
+                <w:rFonts w:ascii="Segoe UI" w:hAnsi="Segoe UI" w:cs="Segoe UI"/>
+                <w:color w:val="4D4D4D"/>
+                <w:sz w:val="18"/>
+                <w:szCs w:val="18"/>
+                <w:shd w:val="clear" w:color="auto" w:fill="FFFFFF"/>
+              </w:rPr>
+              <w:t>, при наличии накладной и не срывая внутреннего этикета на товаре, в течении 30 дней с момента получения вашего заказа.</w:t>
+            </w:r>
+            <w:r>
+              <w:rPr>
+                <w:rFonts w:ascii="Segoe UI" w:hAnsi="Segoe UI" w:cs="Segoe UI"/>
+                <w:color w:val="4D4D4D"/>
+                <w:sz w:val="18"/>
+                <w:szCs w:val="18"/>
+                <w:shd w:val="clear" w:color="auto" w:fill="FFFFFF"/>
+              </w:rPr>
               <w:t xml:space="preserve"> </w:t>
             </w:r>
             <w:r>
               <w:rPr>
-                <w:lang w:val="en-US"/>
-              </w:rPr>
-              <w:t>Name</w:t>
-            </w:r>
-          </w:p>
-        </w:tc>
-        <w:tc>
-          <w:tcPr>
-            <w:tcW w:w="4673" w:type="dxa"/>
-          </w:tcPr>
-          <w:p>
-            <w:r>
-              <w:t xml:space="preserve">в поле </w:t>
-            </w:r>
-            <w:r>
-              <w:rPr>
-                <w:lang w:val="en-US"/>
-              </w:rPr>
-              <w:t>First</w:t>
-            </w:r>
-            <w:r>
+                <w:rFonts w:ascii="Segoe UI" w:hAnsi="Segoe UI" w:cs="Segoe UI"/>
+                <w:color w:val="4D4D4D"/>
+                <w:sz w:val="18"/>
+                <w:szCs w:val="18"/>
+                <w:shd w:val="clear" w:color="auto" w:fill="FFFFFF"/>
+              </w:rPr>
+              <w:t>Если Вы хотите обменять, ошибочно до</w:t>
+            </w:r>
+            <w:r>
+              <w:rPr>
+                <w:rFonts w:ascii="Segoe UI" w:hAnsi="Segoe UI" w:cs="Segoe UI"/>
+                <w:color w:val="4D4D4D"/>
+                <w:sz w:val="18"/>
+                <w:szCs w:val="18"/>
+                <w:shd w:val="clear" w:color="auto" w:fill="FFFFFF"/>
+              </w:rPr>
+              <w:t>ст</w:t>
+            </w:r>
+            <w:r>
+              <w:rPr>
+                <w:rFonts w:ascii="Segoe UI" w:hAnsi="Segoe UI" w:cs="Segoe UI"/>
+                <w:color w:val="4D4D4D"/>
+                <w:sz w:val="18"/>
+                <w:szCs w:val="18"/>
+                <w:shd w:val="clear" w:color="auto" w:fill="FFFFFF"/>
+              </w:rPr>
+              <w:t>а</w:t>
+            </w:r>
+            <w:r>
+              <w:rPr>
+                <w:rFonts w:ascii="Segoe UI" w:hAnsi="Segoe UI" w:cs="Segoe UI"/>
+                <w:color w:val="4D4D4D"/>
+                <w:sz w:val="18"/>
+                <w:szCs w:val="18"/>
+                <w:shd w:val="clear" w:color="auto" w:fill="FFFFFF"/>
+              </w:rPr>
+              <w:t>в</w:t>
+            </w:r>
+            <w:r>
+              <w:rPr>
+                <w:rFonts w:ascii="Segoe UI" w:hAnsi="Segoe UI" w:cs="Segoe UI"/>
+                <w:color w:val="4D4D4D"/>
+                <w:sz w:val="18"/>
+                <w:szCs w:val="18"/>
+                <w:shd w:val="clear" w:color="auto" w:fill="FFFFFF"/>
+              </w:rPr>
+              <w:t xml:space="preserve">ленный, товар, </w:t>
+            </w:r>
+            <w:proofErr w:type="gramStart"/>
+            <w:r>
+              <w:rPr>
+                <w:rFonts w:ascii="Segoe UI" w:hAnsi="Segoe UI" w:cs="Segoe UI"/>
+                <w:color w:val="4D4D4D"/>
+                <w:sz w:val="18"/>
+                <w:szCs w:val="18"/>
+                <w:shd w:val="clear" w:color="auto" w:fill="FFFFFF"/>
+              </w:rPr>
+              <w:t>пожалуй</w:t>
+            </w:r>
+            <w:r>
+              <w:rPr>
+                <w:rFonts w:ascii="Segoe UI" w:hAnsi="Segoe UI" w:cs="Segoe UI"/>
+                <w:color w:val="4D4D4D"/>
+                <w:sz w:val="18"/>
+                <w:szCs w:val="18"/>
+                <w:shd w:val="clear" w:color="auto" w:fill="FFFFFF"/>
+              </w:rPr>
+              <w:t>ст</w:t>
+            </w:r>
+            <w:r>
+              <w:rPr>
+                <w:rFonts w:ascii="Segoe UI" w:hAnsi="Segoe UI" w:cs="Segoe UI"/>
+                <w:color w:val="4D4D4D"/>
+                <w:sz w:val="18"/>
+                <w:szCs w:val="18"/>
+                <w:shd w:val="clear" w:color="auto" w:fill="FFFFFF"/>
+              </w:rPr>
+              <w:t>а ,</w:t>
+            </w:r>
+            <w:proofErr w:type="gramEnd"/>
+            <w:r>
+              <w:rPr>
+                <w:rFonts w:ascii="Segoe UI" w:hAnsi="Segoe UI" w:cs="Segoe UI"/>
+                <w:color w:val="4D4D4D"/>
+                <w:sz w:val="18"/>
+                <w:szCs w:val="18"/>
+                <w:shd w:val="clear" w:color="auto" w:fill="FFFFFF"/>
+              </w:rPr>
+              <w:t xml:space="preserve"> свяжитесь с оператором.</w:t>
+            </w:r>
+            <w:r>
+              <w:rPr>
+                <w:rFonts w:ascii="Segoe UI" w:hAnsi="Segoe UI" w:cs="Segoe UI"/>
+                <w:color w:val="4D4D4D"/>
+                <w:sz w:val="18"/>
+                <w:szCs w:val="18"/>
+                <w:shd w:val="clear" w:color="auto" w:fill="FFFFFF"/>
+              </w:rPr>
               <w:t xml:space="preserve"> </w:t>
             </w:r>
-            <w:r>
-              <w:rPr>
-                <w:lang w:val="en-US"/>
-              </w:rPr>
-              <w:t>Name</w:t>
-            </w:r>
-            <w:r>
-              <w:t xml:space="preserve"> отображается введённое им</w:t>
-            </w:r>
-            <w:r>
-              <w:t>я</w:t>
-            </w:r>
-          </w:p>
-        </w:tc>
-      </w:tr>
-      <w:tr>
-        <w:tc>
-          <w:tcPr>
-            <w:tcW w:w="4672" w:type="dxa"/>
-          </w:tcPr>
-          <w:p>
-            <w:r>
-              <w:t xml:space="preserve">Нажать на кнопку </w:t>
-            </w:r>
-            <w:r>
-              <w:rPr>
-                <w:lang w:val="en-US"/>
-              </w:rPr>
-              <w:t>Connect</w:t>
-            </w:r>
-            <w:r>
-              <w:t xml:space="preserve"> </w:t>
-            </w:r>
-            <w:r>
-              <w:rPr>
-                <w:lang w:val="en-US"/>
-              </w:rPr>
-              <w:t>me</w:t>
-            </w:r>
-          </w:p>
-        </w:tc>
-        <w:tc>
-          <w:tcPr>
-            <w:tcW w:w="4673" w:type="dxa"/>
-          </w:tcPr>
-          <w:p>
-            <w:r>
-              <w:t>Открылся диалог с чат-ботом</w:t>
-            </w:r>
-          </w:p>
-        </w:tc>
-      </w:tr>
-      <w:tr>
-        <w:tc>
-          <w:tcPr>
-            <w:tcW w:w="4672" w:type="dxa"/>
-          </w:tcPr>
-          <w:p>
-            <w:r>
-              <w:t xml:space="preserve">Из списка возможных действий выбрать </w:t>
-            </w:r>
-            <w:r>
-              <w:rPr>
-                <w:lang w:val="en-US"/>
-              </w:rPr>
-              <w:t>Warranty</w:t>
-            </w:r>
-            <w:r>
-              <w:t xml:space="preserve"> </w:t>
-            </w:r>
-            <w:r>
-              <w:rPr>
-                <w:lang w:val="en-US"/>
-              </w:rPr>
-              <w:t>questions</w:t>
-            </w:r>
-          </w:p>
-        </w:tc>
-        <w:tc>
-          <w:tcPr>
-            <w:tcW w:w="4673" w:type="dxa"/>
-          </w:tcPr>
-          <w:p>
-            <w:r>
-              <w:t>Появилось подменю</w:t>
-            </w:r>
-            <w:r>
-              <w:t xml:space="preserve">, </w:t>
-            </w:r>
-            <w:r>
-              <w:t>связанное с гарантийной политикой</w:t>
-            </w:r>
-          </w:p>
-        </w:tc>
-      </w:tr>
-      <w:tr>
-        <w:tc>
-          <w:tcPr>
-            <w:tcW w:w="4672" w:type="dxa"/>
-          </w:tcPr>
-          <w:p>
-            <w:r>
-              <w:t xml:space="preserve">Из списка возможных действий выбрать </w:t>
-            </w:r>
-            <w:r>
-              <w:rPr>
-                <w:lang w:val="en-US"/>
-              </w:rPr>
-              <w:t>What</w:t>
-            </w:r>
-            <w:r>
-              <w:t xml:space="preserve"> </w:t>
-            </w:r>
-            <w:r>
-              <w:rPr>
-                <w:lang w:val="en-US"/>
-              </w:rPr>
-              <w:t>is</w:t>
-            </w:r>
-            <w:r>
-              <w:t xml:space="preserve"> </w:t>
-            </w:r>
-            <w:r>
-              <w:rPr>
-                <w:lang w:val="en-US"/>
-              </w:rPr>
-              <w:t>warranty</w:t>
-            </w:r>
-            <w:r>
-              <w:t xml:space="preserve"> </w:t>
-            </w:r>
-            <w:r>
-              <w:rPr>
-                <w:lang w:val="en-US"/>
-              </w:rPr>
-              <w:t>policy</w:t>
-            </w:r>
-            <w:r>
-              <w:t>?</w:t>
-            </w:r>
-          </w:p>
-        </w:tc>
-        <w:tc>
-          <w:tcPr>
-            <w:tcW w:w="4673" w:type="dxa"/>
-          </w:tcPr>
-          <w:p>
-            <w:r>
-              <w:t xml:space="preserve">Чат бот отправил ссылку на страницу </w:t>
-            </w:r>
-            <w:r>
-              <w:rPr>
-                <w:lang w:val="en-US"/>
-              </w:rPr>
-              <w:t>Warranty</w:t>
-            </w:r>
-          </w:p>
-        </w:tc>
-      </w:tr>
-      <w:tr>
-        <w:tc>
-          <w:tcPr>
-            <w:tcW w:w="4672" w:type="dxa"/>
-          </w:tcPr>
-          <w:p>
-            <w:r>
-              <w:t>Нажать по ссылке</w:t>
-            </w:r>
-            <w:r>
-              <w:t xml:space="preserve">, </w:t>
-            </w:r>
-            <w:r>
-              <w:t>отправленной чат ботом</w:t>
-            </w:r>
-          </w:p>
-        </w:tc>
-        <w:tc>
-          <w:tcPr>
-            <w:tcW w:w="4673" w:type="dxa"/>
-          </w:tcPr>
-          <w:p>
-            <w:pPr>
-              <w:rPr>
-                <w:lang w:val="en-US"/>
-              </w:rPr>
-            </w:pPr>
-            <w:r>
-              <w:t xml:space="preserve">Открылась страница </w:t>
-            </w:r>
-            <w:r>
-              <w:rPr>
-                <w:lang w:val="en-US"/>
-              </w:rPr>
-              <w:t>Warranty</w:t>
+          </w:p>
+          <w:p>
+            <w:r>
+              <w:t>Появилась кнопка для связи с оператором</w:t>
             </w:r>
           </w:p>
         </w:tc>

</xml_diff>